<commit_message>
Elimine el campo de texto para editar a un alumno existente
</commit_message>
<xml_diff>
--- a/bitacora.docx
+++ b/bitacora.docx
@@ -3913,70 +3913,210 @@
           <w:szCs w:val="24"/>
           <w:lang w:val="es-MX"/>
         </w:rPr>
-        <w:t>Me quedé eliminando el campo de texto de la matrícula en la forma para editar a un alumno.</w:t>
-      </w:r>
-    </w:p>
-    <w:p>
-      <w:pPr>
-        <w:spacing w:after="0" w:line="240" w:lineRule="auto"/>
-        <w:rPr>
-          <w:rFonts w:ascii="Arial" w:hAnsi="Arial" w:cs="Arial"/>
-          <w:sz w:val="24"/>
-          <w:szCs w:val="24"/>
-          <w:lang w:val="es-MX"/>
-        </w:rPr>
-      </w:pPr>
-    </w:p>
-    <w:p>
-      <w:pPr>
-        <w:spacing w:after="0" w:line="240" w:lineRule="auto"/>
-        <w:rPr>
-          <w:rFonts w:ascii="Arial" w:hAnsi="Arial" w:cs="Arial"/>
-          <w:sz w:val="24"/>
-          <w:szCs w:val="24"/>
-          <w:lang w:val="es-MX"/>
-        </w:rPr>
-      </w:pPr>
-      <w:r>
-        <w:rPr>
-          <w:rFonts w:ascii="Arial" w:hAnsi="Arial" w:cs="Arial"/>
-          <w:sz w:val="24"/>
-          <w:szCs w:val="24"/>
-          <w:lang w:val="es-MX"/>
-        </w:rPr>
-        <w:t xml:space="preserve">Último </w:t>
-      </w:r>
-      <w:proofErr w:type="spellStart"/>
-      <w:r>
-        <w:rPr>
-          <w:rFonts w:ascii="Arial" w:hAnsi="Arial" w:cs="Arial"/>
-          <w:sz w:val="24"/>
-          <w:szCs w:val="24"/>
-          <w:lang w:val="es-MX"/>
-        </w:rPr>
-        <w:t>commit</w:t>
-      </w:r>
-      <w:proofErr w:type="spellEnd"/>
-      <w:r>
-        <w:rPr>
-          <w:rFonts w:ascii="Arial" w:hAnsi="Arial" w:cs="Arial"/>
-          <w:sz w:val="24"/>
-          <w:szCs w:val="24"/>
-          <w:lang w:val="es-MX"/>
-        </w:rPr>
-        <w:t xml:space="preserve">: </w:t>
-      </w:r>
-      <w:r>
-        <w:rPr>
-          <w:rFonts w:ascii="Arial" w:hAnsi="Arial" w:cs="Arial"/>
-          <w:sz w:val="24"/>
-          <w:szCs w:val="24"/>
-          <w:lang w:val="es-MX"/>
-        </w:rPr>
-        <w:t>59baf8c002eb56f0038bffef136e507663a0c083</w:t>
+        <w:t>Me quedé eliminando el campo de texto de la matrícula en l</w:t>
+      </w:r>
+      <w:r>
+        <w:rPr>
+          <w:rFonts w:ascii="Arial" w:hAnsi="Arial" w:cs="Arial"/>
+          <w:sz w:val="24"/>
+          <w:szCs w:val="24"/>
+          <w:lang w:val="es-MX"/>
+        </w:rPr>
+        <w:t>a forma para editar a un alumno existente.</w:t>
       </w:r>
       <w:bookmarkStart w:id="0" w:name="_GoBack"/>
       <w:bookmarkEnd w:id="0"/>
+    </w:p>
+    <w:p>
+      <w:pPr>
+        <w:spacing w:after="0" w:line="240" w:lineRule="auto"/>
+        <w:rPr>
+          <w:rFonts w:ascii="Arial" w:hAnsi="Arial" w:cs="Arial"/>
+          <w:sz w:val="24"/>
+          <w:szCs w:val="24"/>
+          <w:lang w:val="es-MX"/>
+        </w:rPr>
+      </w:pPr>
+    </w:p>
+    <w:p>
+      <w:pPr>
+        <w:spacing w:after="0" w:line="240" w:lineRule="auto"/>
+        <w:rPr>
+          <w:rFonts w:ascii="Arial" w:hAnsi="Arial" w:cs="Arial"/>
+          <w:sz w:val="24"/>
+          <w:szCs w:val="24"/>
+          <w:lang w:val="es-MX"/>
+        </w:rPr>
+      </w:pPr>
+      <w:r>
+        <w:rPr>
+          <w:rFonts w:ascii="Arial" w:hAnsi="Arial" w:cs="Arial"/>
+          <w:sz w:val="24"/>
+          <w:szCs w:val="24"/>
+          <w:lang w:val="es-MX"/>
+        </w:rPr>
+        <w:t xml:space="preserve">Último </w:t>
+      </w:r>
+      <w:proofErr w:type="spellStart"/>
+      <w:r>
+        <w:rPr>
+          <w:rFonts w:ascii="Arial" w:hAnsi="Arial" w:cs="Arial"/>
+          <w:sz w:val="24"/>
+          <w:szCs w:val="24"/>
+          <w:lang w:val="es-MX"/>
+        </w:rPr>
+        <w:t>commit</w:t>
+      </w:r>
+      <w:proofErr w:type="spellEnd"/>
+      <w:r>
+        <w:rPr>
+          <w:rFonts w:ascii="Arial" w:hAnsi="Arial" w:cs="Arial"/>
+          <w:sz w:val="24"/>
+          <w:szCs w:val="24"/>
+          <w:lang w:val="es-MX"/>
+        </w:rPr>
+        <w:t xml:space="preserve">: </w:t>
+      </w:r>
+      <w:r>
+        <w:rPr>
+          <w:rFonts w:ascii="Arial" w:hAnsi="Arial" w:cs="Arial"/>
+          <w:sz w:val="24"/>
+          <w:szCs w:val="24"/>
+          <w:lang w:val="es-MX"/>
+        </w:rPr>
+        <w:t>59baf8c002eb56f0038bffef136e507663a0c083</w:t>
+      </w:r>
+    </w:p>
+    <w:p>
+      <w:pPr>
+        <w:spacing w:after="0" w:line="240" w:lineRule="auto"/>
+        <w:rPr>
+          <w:rFonts w:ascii="Arial" w:hAnsi="Arial" w:cs="Arial"/>
+          <w:sz w:val="24"/>
+          <w:szCs w:val="24"/>
+          <w:lang w:val="es-MX"/>
+        </w:rPr>
+      </w:pPr>
+    </w:p>
+    <w:p>
+      <w:pPr>
+        <w:spacing w:after="0" w:line="240" w:lineRule="auto"/>
+        <w:rPr>
+          <w:rFonts w:ascii="Arial" w:hAnsi="Arial" w:cs="Arial"/>
+          <w:sz w:val="24"/>
+          <w:szCs w:val="24"/>
+          <w:lang w:val="es-MX"/>
+        </w:rPr>
+      </w:pPr>
+      <w:r>
+        <w:rPr>
+          <w:rFonts w:ascii="Arial" w:hAnsi="Arial" w:cs="Arial"/>
+          <w:sz w:val="24"/>
+          <w:szCs w:val="24"/>
+          <w:lang w:val="es-MX"/>
+        </w:rPr>
+        <w:t>01/04/13</w:t>
+      </w:r>
+    </w:p>
+    <w:p>
+      <w:pPr>
+        <w:spacing w:after="0" w:line="240" w:lineRule="auto"/>
+        <w:rPr>
+          <w:rFonts w:ascii="Arial" w:hAnsi="Arial" w:cs="Arial"/>
+          <w:sz w:val="24"/>
+          <w:szCs w:val="24"/>
+          <w:lang w:val="es-MX"/>
+        </w:rPr>
+      </w:pPr>
+      <w:r>
+        <w:rPr>
+          <w:rFonts w:ascii="Arial" w:hAnsi="Arial" w:cs="Arial"/>
+          <w:sz w:val="24"/>
+          <w:szCs w:val="24"/>
+          <w:lang w:val="es-MX"/>
+        </w:rPr>
+        <w:t>Agregué bitácora y archivo de cosas qué hacer.</w:t>
+      </w:r>
+    </w:p>
+    <w:p>
+      <w:pPr>
+        <w:spacing w:after="0" w:line="240" w:lineRule="auto"/>
+        <w:rPr>
+          <w:rFonts w:ascii="Arial" w:hAnsi="Arial" w:cs="Arial"/>
+          <w:sz w:val="24"/>
+          <w:szCs w:val="24"/>
+          <w:lang w:val="es-MX"/>
+        </w:rPr>
+      </w:pPr>
+      <w:r>
+        <w:rPr>
+          <w:rFonts w:ascii="Arial" w:hAnsi="Arial" w:cs="Arial"/>
+          <w:sz w:val="24"/>
+          <w:szCs w:val="24"/>
+          <w:lang w:val="es-MX"/>
+        </w:rPr>
+        <w:t xml:space="preserve">Último </w:t>
+      </w:r>
+      <w:proofErr w:type="spellStart"/>
+      <w:r>
+        <w:rPr>
+          <w:rFonts w:ascii="Arial" w:hAnsi="Arial" w:cs="Arial"/>
+          <w:sz w:val="24"/>
+          <w:szCs w:val="24"/>
+          <w:lang w:val="es-MX"/>
+        </w:rPr>
+        <w:t>commit</w:t>
+      </w:r>
+      <w:proofErr w:type="spellEnd"/>
+      <w:r>
+        <w:rPr>
+          <w:rFonts w:ascii="Arial" w:hAnsi="Arial" w:cs="Arial"/>
+          <w:sz w:val="24"/>
+          <w:szCs w:val="24"/>
+          <w:lang w:val="es-MX"/>
+        </w:rPr>
+        <w:t xml:space="preserve">: </w:t>
+      </w:r>
+      <w:r>
+        <w:rPr>
+          <w:rFonts w:ascii="Arial" w:hAnsi="Arial" w:cs="Arial"/>
+          <w:sz w:val="24"/>
+          <w:szCs w:val="24"/>
+          <w:lang w:val="es-MX"/>
+        </w:rPr>
+        <w:t>e8586c368687193dd5469a259d099edd2ca51ca3</w:t>
+      </w:r>
+    </w:p>
+    <w:p>
+      <w:pPr>
+        <w:spacing w:after="0" w:line="240" w:lineRule="auto"/>
+        <w:rPr>
+          <w:rFonts w:ascii="Arial" w:hAnsi="Arial" w:cs="Arial"/>
+          <w:sz w:val="24"/>
+          <w:szCs w:val="24"/>
+          <w:lang w:val="es-MX"/>
+        </w:rPr>
+      </w:pPr>
+    </w:p>
+    <w:p>
+      <w:pPr>
+        <w:spacing w:after="0" w:line="240" w:lineRule="auto"/>
+        <w:rPr>
+          <w:rFonts w:ascii="Arial" w:hAnsi="Arial" w:cs="Arial"/>
+          <w:sz w:val="24"/>
+          <w:szCs w:val="24"/>
+          <w:lang w:val="es-MX"/>
+        </w:rPr>
+      </w:pPr>
+      <w:r>
+        <w:rPr>
+          <w:rFonts w:ascii="Arial" w:hAnsi="Arial" w:cs="Arial"/>
+          <w:sz w:val="24"/>
+          <w:szCs w:val="24"/>
+          <w:lang w:val="es-MX"/>
+        </w:rPr>
+        <w:t>Eliminé el campo de texto de la matrícula en la forma para editar a un alumno existente.</w:t>
+      </w:r>
     </w:p>
     <w:sectPr>
       <w:pgSz w:w="12240" w:h="15840"/>

</xml_diff>

<commit_message>
Actualice archivo de bitacora
</commit_message>
<xml_diff>
--- a/bitacora.docx
+++ b/bitacora.docx
@@ -3924,199 +3924,279 @@
         </w:rPr>
         <w:t>a forma para editar a un alumno existente.</w:t>
       </w:r>
+    </w:p>
+    <w:p>
+      <w:pPr>
+        <w:spacing w:after="0" w:line="240" w:lineRule="auto"/>
+        <w:rPr>
+          <w:rFonts w:ascii="Arial" w:hAnsi="Arial" w:cs="Arial"/>
+          <w:sz w:val="24"/>
+          <w:szCs w:val="24"/>
+          <w:lang w:val="es-MX"/>
+        </w:rPr>
+      </w:pPr>
+    </w:p>
+    <w:p>
+      <w:pPr>
+        <w:spacing w:after="0" w:line="240" w:lineRule="auto"/>
+        <w:rPr>
+          <w:rFonts w:ascii="Arial" w:hAnsi="Arial" w:cs="Arial"/>
+          <w:sz w:val="24"/>
+          <w:szCs w:val="24"/>
+          <w:lang w:val="es-MX"/>
+        </w:rPr>
+      </w:pPr>
+      <w:r>
+        <w:rPr>
+          <w:rFonts w:ascii="Arial" w:hAnsi="Arial" w:cs="Arial"/>
+          <w:sz w:val="24"/>
+          <w:szCs w:val="24"/>
+          <w:lang w:val="es-MX"/>
+        </w:rPr>
+        <w:t xml:space="preserve">Último </w:t>
+      </w:r>
+      <w:proofErr w:type="spellStart"/>
+      <w:r>
+        <w:rPr>
+          <w:rFonts w:ascii="Arial" w:hAnsi="Arial" w:cs="Arial"/>
+          <w:sz w:val="24"/>
+          <w:szCs w:val="24"/>
+          <w:lang w:val="es-MX"/>
+        </w:rPr>
+        <w:t>commit</w:t>
+      </w:r>
+      <w:proofErr w:type="spellEnd"/>
+      <w:r>
+        <w:rPr>
+          <w:rFonts w:ascii="Arial" w:hAnsi="Arial" w:cs="Arial"/>
+          <w:sz w:val="24"/>
+          <w:szCs w:val="24"/>
+          <w:lang w:val="es-MX"/>
+        </w:rPr>
+        <w:t xml:space="preserve">: </w:t>
+      </w:r>
+      <w:r>
+        <w:rPr>
+          <w:rFonts w:ascii="Arial" w:hAnsi="Arial" w:cs="Arial"/>
+          <w:sz w:val="24"/>
+          <w:szCs w:val="24"/>
+          <w:lang w:val="es-MX"/>
+        </w:rPr>
+        <w:t>59baf8c002eb56f0038bffef136e507663a0c083</w:t>
+      </w:r>
+    </w:p>
+    <w:p>
+      <w:pPr>
+        <w:spacing w:after="0" w:line="240" w:lineRule="auto"/>
+        <w:rPr>
+          <w:rFonts w:ascii="Arial" w:hAnsi="Arial" w:cs="Arial"/>
+          <w:sz w:val="24"/>
+          <w:szCs w:val="24"/>
+          <w:lang w:val="es-MX"/>
+        </w:rPr>
+      </w:pPr>
+    </w:p>
+    <w:p>
+      <w:pPr>
+        <w:spacing w:after="0" w:line="240" w:lineRule="auto"/>
+        <w:rPr>
+          <w:rFonts w:ascii="Arial" w:hAnsi="Arial" w:cs="Arial"/>
+          <w:sz w:val="24"/>
+          <w:szCs w:val="24"/>
+          <w:lang w:val="es-MX"/>
+        </w:rPr>
+      </w:pPr>
+      <w:r>
+        <w:rPr>
+          <w:rFonts w:ascii="Arial" w:hAnsi="Arial" w:cs="Arial"/>
+          <w:sz w:val="24"/>
+          <w:szCs w:val="24"/>
+          <w:lang w:val="es-MX"/>
+        </w:rPr>
+        <w:t>01/04/13</w:t>
+      </w:r>
+    </w:p>
+    <w:p>
+      <w:pPr>
+        <w:spacing w:after="0" w:line="240" w:lineRule="auto"/>
+        <w:rPr>
+          <w:rFonts w:ascii="Arial" w:hAnsi="Arial" w:cs="Arial"/>
+          <w:sz w:val="24"/>
+          <w:szCs w:val="24"/>
+          <w:lang w:val="es-MX"/>
+        </w:rPr>
+      </w:pPr>
+      <w:r>
+        <w:rPr>
+          <w:rFonts w:ascii="Arial" w:hAnsi="Arial" w:cs="Arial"/>
+          <w:sz w:val="24"/>
+          <w:szCs w:val="24"/>
+          <w:lang w:val="es-MX"/>
+        </w:rPr>
+        <w:t>Agregué bitácora y archivo de cosas qué hacer.</w:t>
+      </w:r>
+    </w:p>
+    <w:p>
+      <w:pPr>
+        <w:spacing w:after="0" w:line="240" w:lineRule="auto"/>
+        <w:rPr>
+          <w:rFonts w:ascii="Arial" w:hAnsi="Arial" w:cs="Arial"/>
+          <w:sz w:val="24"/>
+          <w:szCs w:val="24"/>
+          <w:lang w:val="es-MX"/>
+        </w:rPr>
+      </w:pPr>
+      <w:r>
+        <w:rPr>
+          <w:rFonts w:ascii="Arial" w:hAnsi="Arial" w:cs="Arial"/>
+          <w:sz w:val="24"/>
+          <w:szCs w:val="24"/>
+          <w:lang w:val="es-MX"/>
+        </w:rPr>
+        <w:t xml:space="preserve">Último </w:t>
+      </w:r>
+      <w:proofErr w:type="spellStart"/>
+      <w:r>
+        <w:rPr>
+          <w:rFonts w:ascii="Arial" w:hAnsi="Arial" w:cs="Arial"/>
+          <w:sz w:val="24"/>
+          <w:szCs w:val="24"/>
+          <w:lang w:val="es-MX"/>
+        </w:rPr>
+        <w:t>commit</w:t>
+      </w:r>
+      <w:proofErr w:type="spellEnd"/>
+      <w:r>
+        <w:rPr>
+          <w:rFonts w:ascii="Arial" w:hAnsi="Arial" w:cs="Arial"/>
+          <w:sz w:val="24"/>
+          <w:szCs w:val="24"/>
+          <w:lang w:val="es-MX"/>
+        </w:rPr>
+        <w:t xml:space="preserve">: </w:t>
+      </w:r>
+      <w:r>
+        <w:rPr>
+          <w:rFonts w:ascii="Arial" w:hAnsi="Arial" w:cs="Arial"/>
+          <w:sz w:val="24"/>
+          <w:szCs w:val="24"/>
+          <w:lang w:val="es-MX"/>
+        </w:rPr>
+        <w:t>e8586c368687193dd5469a259d099edd2ca51ca3</w:t>
+      </w:r>
+    </w:p>
+    <w:p>
+      <w:pPr>
+        <w:spacing w:after="0" w:line="240" w:lineRule="auto"/>
+        <w:rPr>
+          <w:rFonts w:ascii="Arial" w:hAnsi="Arial" w:cs="Arial"/>
+          <w:sz w:val="24"/>
+          <w:szCs w:val="24"/>
+          <w:lang w:val="es-MX"/>
+        </w:rPr>
+      </w:pPr>
+    </w:p>
+    <w:p>
+      <w:pPr>
+        <w:spacing w:after="0" w:line="240" w:lineRule="auto"/>
+        <w:rPr>
+          <w:rFonts w:ascii="Arial" w:hAnsi="Arial" w:cs="Arial"/>
+          <w:sz w:val="24"/>
+          <w:szCs w:val="24"/>
+          <w:lang w:val="es-MX"/>
+        </w:rPr>
+      </w:pPr>
+      <w:r>
+        <w:rPr>
+          <w:rFonts w:ascii="Arial" w:hAnsi="Arial" w:cs="Arial"/>
+          <w:sz w:val="24"/>
+          <w:szCs w:val="24"/>
+          <w:lang w:val="es-MX"/>
+        </w:rPr>
+        <w:t>Eliminé el campo de texto de la matrícula en la forma para editar a un alumno existente.</w:t>
+      </w:r>
+    </w:p>
+    <w:p>
+      <w:pPr>
+        <w:spacing w:after="0" w:line="240" w:lineRule="auto"/>
+        <w:rPr>
+          <w:rFonts w:ascii="Arial" w:hAnsi="Arial" w:cs="Arial"/>
+          <w:sz w:val="24"/>
+          <w:szCs w:val="24"/>
+          <w:lang w:val="es-MX"/>
+        </w:rPr>
+      </w:pPr>
+    </w:p>
+    <w:p>
+      <w:pPr>
+        <w:spacing w:after="0" w:line="240" w:lineRule="auto"/>
+        <w:rPr>
+          <w:rFonts w:ascii="Arial" w:hAnsi="Arial" w:cs="Arial"/>
+          <w:sz w:val="24"/>
+          <w:szCs w:val="24"/>
+          <w:lang w:val="es-MX"/>
+        </w:rPr>
+      </w:pPr>
+      <w:r>
+        <w:rPr>
+          <w:rFonts w:ascii="Arial" w:hAnsi="Arial" w:cs="Arial"/>
+          <w:sz w:val="24"/>
+          <w:szCs w:val="24"/>
+          <w:lang w:val="es-MX"/>
+        </w:rPr>
+        <w:t>02/04/13</w:t>
+      </w:r>
+    </w:p>
+    <w:p>
+      <w:pPr>
+        <w:spacing w:after="0" w:line="240" w:lineRule="auto"/>
+        <w:rPr>
+          <w:rFonts w:ascii="Arial" w:hAnsi="Arial" w:cs="Arial"/>
+          <w:sz w:val="24"/>
+          <w:szCs w:val="24"/>
+          <w:lang w:val="es-MX"/>
+        </w:rPr>
+      </w:pPr>
+      <w:r>
+        <w:rPr>
+          <w:rFonts w:ascii="Arial" w:hAnsi="Arial" w:cs="Arial"/>
+          <w:sz w:val="24"/>
+          <w:szCs w:val="24"/>
+          <w:lang w:val="es-MX"/>
+        </w:rPr>
+        <w:t xml:space="preserve">Último </w:t>
+      </w:r>
+      <w:proofErr w:type="spellStart"/>
+      <w:r>
+        <w:rPr>
+          <w:rFonts w:ascii="Arial" w:hAnsi="Arial" w:cs="Arial"/>
+          <w:sz w:val="24"/>
+          <w:szCs w:val="24"/>
+          <w:lang w:val="es-MX"/>
+        </w:rPr>
+        <w:t>commit</w:t>
+      </w:r>
+      <w:proofErr w:type="spellEnd"/>
+      <w:r>
+        <w:rPr>
+          <w:rFonts w:ascii="Arial" w:hAnsi="Arial" w:cs="Arial"/>
+          <w:sz w:val="24"/>
+          <w:szCs w:val="24"/>
+          <w:lang w:val="es-MX"/>
+        </w:rPr>
+        <w:t xml:space="preserve">: </w:t>
+      </w:r>
+      <w:r>
+        <w:rPr>
+          <w:rFonts w:ascii="Arial" w:hAnsi="Arial" w:cs="Arial"/>
+          <w:sz w:val="24"/>
+          <w:szCs w:val="24"/>
+          <w:lang w:val="es-MX"/>
+        </w:rPr>
+        <w:t>6aa6bda2ae7c9cd48710d5853ee3aa016367e080</w:t>
+      </w:r>
       <w:bookmarkStart w:id="0" w:name="_GoBack"/>
       <w:bookmarkEnd w:id="0"/>
-    </w:p>
-    <w:p>
-      <w:pPr>
-        <w:spacing w:after="0" w:line="240" w:lineRule="auto"/>
-        <w:rPr>
-          <w:rFonts w:ascii="Arial" w:hAnsi="Arial" w:cs="Arial"/>
-          <w:sz w:val="24"/>
-          <w:szCs w:val="24"/>
-          <w:lang w:val="es-MX"/>
-        </w:rPr>
-      </w:pPr>
-    </w:p>
-    <w:p>
-      <w:pPr>
-        <w:spacing w:after="0" w:line="240" w:lineRule="auto"/>
-        <w:rPr>
-          <w:rFonts w:ascii="Arial" w:hAnsi="Arial" w:cs="Arial"/>
-          <w:sz w:val="24"/>
-          <w:szCs w:val="24"/>
-          <w:lang w:val="es-MX"/>
-        </w:rPr>
-      </w:pPr>
-      <w:r>
-        <w:rPr>
-          <w:rFonts w:ascii="Arial" w:hAnsi="Arial" w:cs="Arial"/>
-          <w:sz w:val="24"/>
-          <w:szCs w:val="24"/>
-          <w:lang w:val="es-MX"/>
-        </w:rPr>
-        <w:t xml:space="preserve">Último </w:t>
-      </w:r>
-      <w:proofErr w:type="spellStart"/>
-      <w:r>
-        <w:rPr>
-          <w:rFonts w:ascii="Arial" w:hAnsi="Arial" w:cs="Arial"/>
-          <w:sz w:val="24"/>
-          <w:szCs w:val="24"/>
-          <w:lang w:val="es-MX"/>
-        </w:rPr>
-        <w:t>commit</w:t>
-      </w:r>
-      <w:proofErr w:type="spellEnd"/>
-      <w:r>
-        <w:rPr>
-          <w:rFonts w:ascii="Arial" w:hAnsi="Arial" w:cs="Arial"/>
-          <w:sz w:val="24"/>
-          <w:szCs w:val="24"/>
-          <w:lang w:val="es-MX"/>
-        </w:rPr>
-        <w:t xml:space="preserve">: </w:t>
-      </w:r>
-      <w:r>
-        <w:rPr>
-          <w:rFonts w:ascii="Arial" w:hAnsi="Arial" w:cs="Arial"/>
-          <w:sz w:val="24"/>
-          <w:szCs w:val="24"/>
-          <w:lang w:val="es-MX"/>
-        </w:rPr>
-        <w:t>59baf8c002eb56f0038bffef136e507663a0c083</w:t>
-      </w:r>
-    </w:p>
-    <w:p>
-      <w:pPr>
-        <w:spacing w:after="0" w:line="240" w:lineRule="auto"/>
-        <w:rPr>
-          <w:rFonts w:ascii="Arial" w:hAnsi="Arial" w:cs="Arial"/>
-          <w:sz w:val="24"/>
-          <w:szCs w:val="24"/>
-          <w:lang w:val="es-MX"/>
-        </w:rPr>
-      </w:pPr>
-    </w:p>
-    <w:p>
-      <w:pPr>
-        <w:spacing w:after="0" w:line="240" w:lineRule="auto"/>
-        <w:rPr>
-          <w:rFonts w:ascii="Arial" w:hAnsi="Arial" w:cs="Arial"/>
-          <w:sz w:val="24"/>
-          <w:szCs w:val="24"/>
-          <w:lang w:val="es-MX"/>
-        </w:rPr>
-      </w:pPr>
-      <w:r>
-        <w:rPr>
-          <w:rFonts w:ascii="Arial" w:hAnsi="Arial" w:cs="Arial"/>
-          <w:sz w:val="24"/>
-          <w:szCs w:val="24"/>
-          <w:lang w:val="es-MX"/>
-        </w:rPr>
-        <w:t>01/04/13</w:t>
-      </w:r>
-    </w:p>
-    <w:p>
-      <w:pPr>
-        <w:spacing w:after="0" w:line="240" w:lineRule="auto"/>
-        <w:rPr>
-          <w:rFonts w:ascii="Arial" w:hAnsi="Arial" w:cs="Arial"/>
-          <w:sz w:val="24"/>
-          <w:szCs w:val="24"/>
-          <w:lang w:val="es-MX"/>
-        </w:rPr>
-      </w:pPr>
-      <w:r>
-        <w:rPr>
-          <w:rFonts w:ascii="Arial" w:hAnsi="Arial" w:cs="Arial"/>
-          <w:sz w:val="24"/>
-          <w:szCs w:val="24"/>
-          <w:lang w:val="es-MX"/>
-        </w:rPr>
-        <w:t>Agregué bitácora y archivo de cosas qué hacer.</w:t>
-      </w:r>
-    </w:p>
-    <w:p>
-      <w:pPr>
-        <w:spacing w:after="0" w:line="240" w:lineRule="auto"/>
-        <w:rPr>
-          <w:rFonts w:ascii="Arial" w:hAnsi="Arial" w:cs="Arial"/>
-          <w:sz w:val="24"/>
-          <w:szCs w:val="24"/>
-          <w:lang w:val="es-MX"/>
-        </w:rPr>
-      </w:pPr>
-      <w:r>
-        <w:rPr>
-          <w:rFonts w:ascii="Arial" w:hAnsi="Arial" w:cs="Arial"/>
-          <w:sz w:val="24"/>
-          <w:szCs w:val="24"/>
-          <w:lang w:val="es-MX"/>
-        </w:rPr>
-        <w:t xml:space="preserve">Último </w:t>
-      </w:r>
-      <w:proofErr w:type="spellStart"/>
-      <w:r>
-        <w:rPr>
-          <w:rFonts w:ascii="Arial" w:hAnsi="Arial" w:cs="Arial"/>
-          <w:sz w:val="24"/>
-          <w:szCs w:val="24"/>
-          <w:lang w:val="es-MX"/>
-        </w:rPr>
-        <w:t>commit</w:t>
-      </w:r>
-      <w:proofErr w:type="spellEnd"/>
-      <w:r>
-        <w:rPr>
-          <w:rFonts w:ascii="Arial" w:hAnsi="Arial" w:cs="Arial"/>
-          <w:sz w:val="24"/>
-          <w:szCs w:val="24"/>
-          <w:lang w:val="es-MX"/>
-        </w:rPr>
-        <w:t xml:space="preserve">: </w:t>
-      </w:r>
-      <w:r>
-        <w:rPr>
-          <w:rFonts w:ascii="Arial" w:hAnsi="Arial" w:cs="Arial"/>
-          <w:sz w:val="24"/>
-          <w:szCs w:val="24"/>
-          <w:lang w:val="es-MX"/>
-        </w:rPr>
-        <w:t>e8586c368687193dd5469a259d099edd2ca51ca3</w:t>
-      </w:r>
-    </w:p>
-    <w:p>
-      <w:pPr>
-        <w:spacing w:after="0" w:line="240" w:lineRule="auto"/>
-        <w:rPr>
-          <w:rFonts w:ascii="Arial" w:hAnsi="Arial" w:cs="Arial"/>
-          <w:sz w:val="24"/>
-          <w:szCs w:val="24"/>
-          <w:lang w:val="es-MX"/>
-        </w:rPr>
-      </w:pPr>
-    </w:p>
-    <w:p>
-      <w:pPr>
-        <w:spacing w:after="0" w:line="240" w:lineRule="auto"/>
-        <w:rPr>
-          <w:rFonts w:ascii="Arial" w:hAnsi="Arial" w:cs="Arial"/>
-          <w:sz w:val="24"/>
-          <w:szCs w:val="24"/>
-          <w:lang w:val="es-MX"/>
-        </w:rPr>
-      </w:pPr>
-      <w:r>
-        <w:rPr>
-          <w:rFonts w:ascii="Arial" w:hAnsi="Arial" w:cs="Arial"/>
-          <w:sz w:val="24"/>
-          <w:szCs w:val="24"/>
-          <w:lang w:val="es-MX"/>
-        </w:rPr>
-        <w:t>Eliminé el campo de texto de la matrícula en la forma para editar a un alumno existente.</w:t>
-      </w:r>
     </w:p>
     <w:sectPr>
       <w:pgSz w:w="12240" w:h="15840"/>

</xml_diff>

<commit_message>
Corregi envio de e-mails sin mensaje
</commit_message>
<xml_diff>
--- a/bitacora.docx
+++ b/bitacora.docx
@@ -4194,6 +4194,37 @@
           <w:lang w:val="es-MX"/>
         </w:rPr>
         <w:t>6aa6bda2ae7c9cd48710d5853ee3aa016367e080</w:t>
+      </w:r>
+    </w:p>
+    <w:p>
+      <w:pPr>
+        <w:spacing w:after="0" w:line="240" w:lineRule="auto"/>
+        <w:rPr>
+          <w:rFonts w:ascii="Arial" w:hAnsi="Arial" w:cs="Arial"/>
+          <w:sz w:val="24"/>
+          <w:szCs w:val="24"/>
+          <w:lang w:val="es-MX"/>
+        </w:rPr>
+      </w:pPr>
+    </w:p>
+    <w:p>
+      <w:pPr>
+        <w:spacing w:after="0" w:line="240" w:lineRule="auto"/>
+        <w:rPr>
+          <w:rFonts w:ascii="Arial" w:hAnsi="Arial" w:cs="Arial"/>
+          <w:sz w:val="24"/>
+          <w:szCs w:val="24"/>
+          <w:lang w:val="es-MX"/>
+        </w:rPr>
+      </w:pPr>
+      <w:r>
+        <w:rPr>
+          <w:rFonts w:ascii="Arial" w:hAnsi="Arial" w:cs="Arial"/>
+          <w:sz w:val="24"/>
+          <w:szCs w:val="24"/>
+          <w:lang w:val="es-MX"/>
+        </w:rPr>
+        <w:t>Corregí detalle sobre el envío de los e-mails con mensajes vacíos.</w:t>
       </w:r>
       <w:bookmarkStart w:id="0" w:name="_GoBack"/>
       <w:bookmarkEnd w:id="0"/>

</xml_diff>

<commit_message>
Agregue liga para administrar empleados
</commit_message>
<xml_diff>
--- a/bitacora.docx
+++ b/bitacora.docx
@@ -4225,6 +4225,118 @@
           <w:lang w:val="es-MX"/>
         </w:rPr>
         <w:t>Corregí detalle sobre el envío de los e-mails con mensajes vacíos.</w:t>
+      </w:r>
+    </w:p>
+    <w:p>
+      <w:pPr>
+        <w:spacing w:after="0" w:line="240" w:lineRule="auto"/>
+        <w:rPr>
+          <w:rFonts w:ascii="Arial" w:hAnsi="Arial" w:cs="Arial"/>
+          <w:sz w:val="24"/>
+          <w:szCs w:val="24"/>
+          <w:lang w:val="es-MX"/>
+        </w:rPr>
+      </w:pPr>
+    </w:p>
+    <w:p>
+      <w:pPr>
+        <w:spacing w:after="0" w:line="240" w:lineRule="auto"/>
+        <w:rPr>
+          <w:rFonts w:ascii="Arial" w:hAnsi="Arial" w:cs="Arial"/>
+          <w:sz w:val="24"/>
+          <w:szCs w:val="24"/>
+          <w:lang w:val="es-MX"/>
+        </w:rPr>
+      </w:pPr>
+      <w:r>
+        <w:rPr>
+          <w:rFonts w:ascii="Arial" w:hAnsi="Arial" w:cs="Arial"/>
+          <w:sz w:val="24"/>
+          <w:szCs w:val="24"/>
+          <w:lang w:val="es-MX"/>
+        </w:rPr>
+        <w:t xml:space="preserve">Último </w:t>
+      </w:r>
+      <w:proofErr w:type="spellStart"/>
+      <w:r>
+        <w:rPr>
+          <w:rFonts w:ascii="Arial" w:hAnsi="Arial" w:cs="Arial"/>
+          <w:sz w:val="24"/>
+          <w:szCs w:val="24"/>
+          <w:lang w:val="es-MX"/>
+        </w:rPr>
+        <w:t>commit</w:t>
+      </w:r>
+      <w:proofErr w:type="spellEnd"/>
+      <w:r>
+        <w:rPr>
+          <w:rFonts w:ascii="Arial" w:hAnsi="Arial" w:cs="Arial"/>
+          <w:sz w:val="24"/>
+          <w:szCs w:val="24"/>
+          <w:lang w:val="es-MX"/>
+        </w:rPr>
+        <w:t xml:space="preserve">: </w:t>
+      </w:r>
+      <w:r>
+        <w:rPr>
+          <w:rFonts w:ascii="Arial" w:hAnsi="Arial" w:cs="Arial"/>
+          <w:sz w:val="24"/>
+          <w:szCs w:val="24"/>
+          <w:lang w:val="es-MX"/>
+        </w:rPr>
+        <w:t>0233bfe7b1fb80e035c92ff014ef2df68940878c</w:t>
+      </w:r>
+    </w:p>
+    <w:p>
+      <w:pPr>
+        <w:spacing w:after="0" w:line="240" w:lineRule="auto"/>
+        <w:rPr>
+          <w:rFonts w:ascii="Arial" w:hAnsi="Arial" w:cs="Arial"/>
+          <w:sz w:val="24"/>
+          <w:szCs w:val="24"/>
+          <w:lang w:val="es-MX"/>
+        </w:rPr>
+      </w:pPr>
+      <w:r>
+        <w:rPr>
+          <w:rFonts w:ascii="Arial" w:hAnsi="Arial" w:cs="Arial"/>
+          <w:sz w:val="24"/>
+          <w:szCs w:val="24"/>
+          <w:lang w:val="es-MX"/>
+        </w:rPr>
+        <w:lastRenderedPageBreak/>
+        <w:t>03/04/13</w:t>
+      </w:r>
+    </w:p>
+    <w:p>
+      <w:pPr>
+        <w:spacing w:after="0" w:line="240" w:lineRule="auto"/>
+        <w:rPr>
+          <w:rFonts w:ascii="Arial" w:hAnsi="Arial" w:cs="Arial"/>
+          <w:sz w:val="24"/>
+          <w:szCs w:val="24"/>
+          <w:lang w:val="es-MX"/>
+        </w:rPr>
+      </w:pPr>
+    </w:p>
+    <w:p>
+      <w:pPr>
+        <w:spacing w:after="0" w:line="240" w:lineRule="auto"/>
+        <w:rPr>
+          <w:rFonts w:ascii="Arial" w:hAnsi="Arial" w:cs="Arial"/>
+          <w:sz w:val="24"/>
+          <w:szCs w:val="24"/>
+          <w:lang w:val="es-MX"/>
+        </w:rPr>
+      </w:pPr>
+      <w:r>
+        <w:rPr>
+          <w:rFonts w:ascii="Arial" w:hAnsi="Arial" w:cs="Arial"/>
+          <w:sz w:val="24"/>
+          <w:szCs w:val="24"/>
+          <w:lang w:val="es-MX"/>
+        </w:rPr>
+        <w:t>Me quedé editando el manual del administrador general, p. 5. Estoy indicando las restricciones para la nómina o nombre de usuario de directores, secretarias y asistentes.</w:t>
       </w:r>
       <w:bookmarkStart w:id="0" w:name="_GoBack"/>
       <w:bookmarkEnd w:id="0"/>

</xml_diff>

<commit_message>
Modifique paths a las formas de registro de alumnos y de revalidaciones
</commit_message>
<xml_diff>
--- a/bitacora.docx
+++ b/bitacora.docx
@@ -7353,6 +7353,66 @@
           <w:lang w:val="es-MX"/>
         </w:rPr>
         <w:t>96fcafb19b39d01f49d25d8b6755763756e32c01</w:t>
+      </w:r>
+    </w:p>
+    <w:p>
+      <w:pPr>
+        <w:spacing w:after="0" w:line="240" w:lineRule="auto"/>
+        <w:rPr>
+          <w:rFonts w:ascii="Arial" w:hAnsi="Arial" w:cs="Arial"/>
+          <w:sz w:val="24"/>
+          <w:szCs w:val="24"/>
+          <w:lang w:val="es-MX"/>
+        </w:rPr>
+      </w:pPr>
+    </w:p>
+    <w:p>
+      <w:pPr>
+        <w:spacing w:after="0" w:line="240" w:lineRule="auto"/>
+        <w:rPr>
+          <w:rFonts w:ascii="Arial" w:hAnsi="Arial" w:cs="Arial"/>
+          <w:sz w:val="24"/>
+          <w:szCs w:val="24"/>
+          <w:lang w:val="es-MX"/>
+        </w:rPr>
+      </w:pPr>
+      <w:r>
+        <w:rPr>
+          <w:rFonts w:ascii="Arial" w:hAnsi="Arial" w:cs="Arial"/>
+          <w:sz w:val="24"/>
+          <w:szCs w:val="24"/>
+          <w:lang w:val="es-MX"/>
+        </w:rPr>
+        <w:t xml:space="preserve">Último </w:t>
+      </w:r>
+      <w:proofErr w:type="spellStart"/>
+      <w:r>
+        <w:rPr>
+          <w:rFonts w:ascii="Arial" w:hAnsi="Arial" w:cs="Arial"/>
+          <w:sz w:val="24"/>
+          <w:szCs w:val="24"/>
+          <w:lang w:val="es-MX"/>
+        </w:rPr>
+        <w:t>commit</w:t>
+      </w:r>
+      <w:proofErr w:type="spellEnd"/>
+      <w:r>
+        <w:rPr>
+          <w:rFonts w:ascii="Arial" w:hAnsi="Arial" w:cs="Arial"/>
+          <w:sz w:val="24"/>
+          <w:szCs w:val="24"/>
+          <w:lang w:val="es-MX"/>
+        </w:rPr>
+        <w:t xml:space="preserve">: </w:t>
+      </w:r>
+      <w:r>
+        <w:rPr>
+          <w:rFonts w:ascii="Arial" w:hAnsi="Arial" w:cs="Arial"/>
+          <w:sz w:val="24"/>
+          <w:szCs w:val="24"/>
+          <w:lang w:val="es-MX"/>
+        </w:rPr>
+        <w:t>004421e6e4d597fb20b4c5d3be295a1457799f72</w:t>
       </w:r>
       <w:bookmarkStart w:id="0" w:name="_GoBack"/>
       <w:bookmarkEnd w:id="0"/>

</xml_diff>

<commit_message>
Corregi titulos de formas para registrar a alumnos y revalidaciones
</commit_message>
<xml_diff>
--- a/bitacora.docx
+++ b/bitacora.docx
@@ -7414,8 +7414,234 @@
         </w:rPr>
         <w:t>004421e6e4d597fb20b4c5d3be295a1457799f72</w:t>
       </w:r>
+    </w:p>
+    <w:p>
+      <w:pPr>
+        <w:spacing w:after="0" w:line="240" w:lineRule="auto"/>
+        <w:rPr>
+          <w:rFonts w:ascii="Arial" w:hAnsi="Arial" w:cs="Arial"/>
+          <w:sz w:val="24"/>
+          <w:szCs w:val="24"/>
+          <w:lang w:val="es-MX"/>
+        </w:rPr>
+      </w:pPr>
+    </w:p>
+    <w:p>
+      <w:pPr>
+        <w:spacing w:after="0" w:line="240" w:lineRule="auto"/>
+        <w:rPr>
+          <w:rFonts w:ascii="Arial" w:hAnsi="Arial" w:cs="Arial"/>
+          <w:sz w:val="24"/>
+          <w:szCs w:val="24"/>
+          <w:lang w:val="es-MX"/>
+        </w:rPr>
+      </w:pPr>
+      <w:r>
+        <w:rPr>
+          <w:rFonts w:ascii="Arial" w:hAnsi="Arial" w:cs="Arial"/>
+          <w:sz w:val="24"/>
+          <w:szCs w:val="24"/>
+          <w:lang w:val="es-MX"/>
+        </w:rPr>
+        <w:t>14/05/13</w:t>
+      </w:r>
+    </w:p>
+    <w:p>
+      <w:pPr>
+        <w:spacing w:after="0" w:line="240" w:lineRule="auto"/>
+        <w:rPr>
+          <w:rFonts w:ascii="Arial" w:hAnsi="Arial" w:cs="Arial"/>
+          <w:sz w:val="24"/>
+          <w:szCs w:val="24"/>
+          <w:lang w:val="es-MX"/>
+        </w:rPr>
+      </w:pPr>
+      <w:r>
+        <w:rPr>
+          <w:rFonts w:ascii="Arial" w:hAnsi="Arial" w:cs="Arial"/>
+          <w:sz w:val="24"/>
+          <w:szCs w:val="24"/>
+          <w:lang w:val="es-MX"/>
+        </w:rPr>
+        <w:t xml:space="preserve">Modifiqué los </w:t>
+      </w:r>
+      <w:proofErr w:type="spellStart"/>
+      <w:r>
+        <w:rPr>
+          <w:rFonts w:ascii="Arial" w:hAnsi="Arial" w:cs="Arial"/>
+          <w:sz w:val="24"/>
+          <w:szCs w:val="24"/>
+          <w:lang w:val="es-MX"/>
+        </w:rPr>
+        <w:t>paths</w:t>
+      </w:r>
+      <w:proofErr w:type="spellEnd"/>
+      <w:r>
+        <w:rPr>
+          <w:rFonts w:ascii="Arial" w:hAnsi="Arial" w:cs="Arial"/>
+          <w:sz w:val="24"/>
+          <w:szCs w:val="24"/>
+          <w:lang w:val="es-MX"/>
+        </w:rPr>
+        <w:t xml:space="preserve"> a las formas de registro de alumnos y de revalidaciones.</w:t>
+      </w:r>
+    </w:p>
+    <w:p>
+      <w:pPr>
+        <w:spacing w:after="0" w:line="240" w:lineRule="auto"/>
+        <w:rPr>
+          <w:rFonts w:ascii="Arial" w:hAnsi="Arial" w:cs="Arial"/>
+          <w:sz w:val="24"/>
+          <w:szCs w:val="24"/>
+          <w:lang w:val="es-MX"/>
+        </w:rPr>
+      </w:pPr>
+    </w:p>
+    <w:p>
+      <w:pPr>
+        <w:spacing w:after="0" w:line="240" w:lineRule="auto"/>
+        <w:rPr>
+          <w:rFonts w:ascii="Arial" w:hAnsi="Arial" w:cs="Arial"/>
+          <w:sz w:val="24"/>
+          <w:szCs w:val="24"/>
+          <w:lang w:val="es-MX"/>
+        </w:rPr>
+      </w:pPr>
+      <w:r>
+        <w:rPr>
+          <w:rFonts w:ascii="Arial" w:hAnsi="Arial" w:cs="Arial"/>
+          <w:sz w:val="24"/>
+          <w:szCs w:val="24"/>
+          <w:lang w:val="es-MX"/>
+        </w:rPr>
+        <w:t xml:space="preserve">Último </w:t>
+      </w:r>
+      <w:proofErr w:type="spellStart"/>
+      <w:r>
+        <w:rPr>
+          <w:rFonts w:ascii="Arial" w:hAnsi="Arial" w:cs="Arial"/>
+          <w:sz w:val="24"/>
+          <w:szCs w:val="24"/>
+          <w:lang w:val="es-MX"/>
+        </w:rPr>
+        <w:t>commit</w:t>
+      </w:r>
+      <w:proofErr w:type="spellEnd"/>
+      <w:r>
+        <w:rPr>
+          <w:rFonts w:ascii="Arial" w:hAnsi="Arial" w:cs="Arial"/>
+          <w:sz w:val="24"/>
+          <w:szCs w:val="24"/>
+          <w:lang w:val="es-MX"/>
+        </w:rPr>
+        <w:t xml:space="preserve">: </w:t>
+      </w:r>
+      <w:r>
+        <w:rPr>
+          <w:rFonts w:ascii="Arial" w:hAnsi="Arial" w:cs="Arial"/>
+          <w:sz w:val="24"/>
+          <w:szCs w:val="24"/>
+          <w:lang w:val="es-MX"/>
+        </w:rPr>
+        <w:t>953f8854881d1278ca8c646cef8cb6611ce77390</w:t>
+      </w:r>
+    </w:p>
+    <w:p>
+      <w:pPr>
+        <w:spacing w:after="0" w:line="240" w:lineRule="auto"/>
+        <w:rPr>
+          <w:rFonts w:ascii="Arial" w:hAnsi="Arial" w:cs="Arial"/>
+          <w:sz w:val="24"/>
+          <w:szCs w:val="24"/>
+          <w:lang w:val="es-MX"/>
+        </w:rPr>
+      </w:pPr>
+    </w:p>
+    <w:p>
+      <w:pPr>
+        <w:spacing w:after="0" w:line="240" w:lineRule="auto"/>
+        <w:rPr>
+          <w:rFonts w:ascii="Arial" w:hAnsi="Arial" w:cs="Arial"/>
+          <w:sz w:val="24"/>
+          <w:szCs w:val="24"/>
+          <w:lang w:val="es-MX"/>
+        </w:rPr>
+      </w:pPr>
+      <w:r>
+        <w:rPr>
+          <w:rFonts w:ascii="Arial" w:hAnsi="Arial" w:cs="Arial"/>
+          <w:sz w:val="24"/>
+          <w:szCs w:val="24"/>
+          <w:lang w:val="es-MX"/>
+        </w:rPr>
+        <w:t>21/05/13</w:t>
+      </w:r>
+    </w:p>
+    <w:p>
+      <w:pPr>
+        <w:spacing w:after="0" w:line="240" w:lineRule="auto"/>
+        <w:rPr>
+          <w:rFonts w:ascii="Arial" w:hAnsi="Arial" w:cs="Arial"/>
+          <w:sz w:val="24"/>
+          <w:szCs w:val="24"/>
+          <w:lang w:val="es-MX"/>
+        </w:rPr>
+      </w:pPr>
+      <w:r>
+        <w:rPr>
+          <w:rFonts w:ascii="Arial" w:hAnsi="Arial" w:cs="Arial"/>
+          <w:sz w:val="24"/>
+          <w:szCs w:val="24"/>
+          <w:lang w:val="es-MX"/>
+        </w:rPr>
+        <w:t>Les puse nombres a las formas para dar de alta alumnos y revalidaciones hechas en las carreras de algún director de carrera.</w:t>
+      </w:r>
+    </w:p>
+    <w:p>
+      <w:pPr>
+        <w:spacing w:after="0" w:line="240" w:lineRule="auto"/>
+        <w:rPr>
+          <w:rFonts w:ascii="Arial" w:hAnsi="Arial" w:cs="Arial"/>
+          <w:sz w:val="24"/>
+          <w:szCs w:val="24"/>
+          <w:lang w:val="es-MX"/>
+        </w:rPr>
+      </w:pPr>
       <w:bookmarkStart w:id="0" w:name="_GoBack"/>
       <w:bookmarkEnd w:id="0"/>
+    </w:p>
+    <w:p>
+      <w:pPr>
+        <w:spacing w:after="0" w:line="240" w:lineRule="auto"/>
+        <w:rPr>
+          <w:rFonts w:ascii="Arial" w:hAnsi="Arial" w:cs="Arial"/>
+          <w:sz w:val="24"/>
+          <w:szCs w:val="24"/>
+          <w:lang w:val="es-MX"/>
+        </w:rPr>
+      </w:pPr>
+    </w:p>
+    <w:p>
+      <w:pPr>
+        <w:spacing w:after="0" w:line="240" w:lineRule="auto"/>
+        <w:rPr>
+          <w:rFonts w:ascii="Arial" w:hAnsi="Arial" w:cs="Arial"/>
+          <w:sz w:val="24"/>
+          <w:szCs w:val="24"/>
+          <w:lang w:val="es-MX"/>
+        </w:rPr>
+      </w:pPr>
+    </w:p>
+    <w:p>
+      <w:pPr>
+        <w:spacing w:after="0" w:line="240" w:lineRule="auto"/>
+        <w:rPr>
+          <w:rFonts w:ascii="Arial" w:hAnsi="Arial" w:cs="Arial"/>
+          <w:sz w:val="24"/>
+          <w:szCs w:val="24"/>
+          <w:lang w:val="es-MX"/>
+        </w:rPr>
+      </w:pPr>
     </w:p>
     <w:sectPr>
       <w:pgSz w:w="12240" w:h="15840"/>

</xml_diff>